<commit_message>
Minor Consent form fix
</commit_message>
<xml_diff>
--- a/ERGO/Consent Form.docx
+++ b/ERGO/Consent Form.docx
@@ -13,8 +13,6 @@
       <w:r>
         <w:t>iii) Consent Form</w:t>
       </w:r>
-      <w:bookmarkStart w:id="0" w:name="_GoBack"/>
-      <w:bookmarkEnd w:id="0"/>
     </w:p>
     <w:p/>
     <w:p>
@@ -70,31 +68,40 @@
               <w:t>ERGO/</w:t>
             </w:r>
             <w:r>
+              <w:rPr>
+                <w:b/>
+              </w:rPr>
               <w:fldChar w:fldCharType="begin"/>
             </w:r>
             <w:r>
+              <w:rPr>
+                <w:b/>
+              </w:rPr>
               <w:instrText xml:space="preserve"> DOCPROPERTY  Faculty  \* MERGEFORMAT </w:instrText>
             </w:r>
             <w:r>
+              <w:rPr>
+                <w:b/>
+              </w:rPr>
               <w:fldChar w:fldCharType="separate"/>
             </w:r>
             <w:r>
+              <w:rPr>
+                <w:b/>
+              </w:rPr>
               <w:t>FPSE</w:t>
             </w:r>
             <w:r>
+              <w:rPr>
+                <w:b/>
+              </w:rPr>
               <w:fldChar w:fldCharType="end"/>
             </w:r>
             <w:r>
               <w:rPr>
                 <w:b/>
               </w:rPr>
-              <w:t>/</w:t>
-            </w:r>
-            <w:r>
-              <w:rPr>
-                <w:b/>
-              </w:rPr>
-              <w:t>17661</w:t>
+              <w:t>/17661</w:t>
             </w:r>
           </w:p>
         </w:tc>
@@ -145,10 +152,7 @@
               <w:spacing w:before="120" w:after="120"/>
             </w:pPr>
             <w:r>
-              <w:t xml:space="preserve">Study Title: </w:t>
-            </w:r>
-            <w:r>
-              <w:t>Ultra-low-power exercise monitoring applications for sub-threshold micro-controllers</w:t>
+              <w:t>Study Title: Ultra-low-power exercise monitoring applications for sub-threshold micro-controllers</w:t>
             </w:r>
           </w:p>
         </w:tc>
@@ -167,10 +171,13 @@
               <w:spacing w:before="120" w:after="120"/>
             </w:pPr>
             <w:r>
-              <w:t xml:space="preserve">Investigators: </w:t>
+              <w:t>Investigators: Emily Shep</w:t>
             </w:r>
             <w:r>
-              <w:t>Emily Sheperd, Mohit Gupta, Toby Finch, Dan Playle, Calin Pasat</w:t>
+              <w:t>h</w:t>
+            </w:r>
+            <w:r>
+              <w:t>erd, Mohit Gupta, Toby Finch, Dan Playle, Calin Pasat</w:t>
             </w:r>
           </w:p>
         </w:tc>
@@ -305,15 +312,17 @@
                                 <w:sz w:val="20"/>
                                 <w:szCs w:val="20"/>
                               </w:rPr>
-                              <w:t>(version 1 dated 2015-10-06</w:t>
+                              <w:t>(version 1</w:t>
                             </w:r>
+                            <w:bookmarkStart w:id="0" w:name="_GoBack"/>
+                            <w:bookmarkEnd w:id="0"/>
                             <w:r>
                               <w:rPr>
                                 <w:rFonts w:ascii="Lucida Sans" w:hAnsi="Lucida Sans"/>
                                 <w:sz w:val="20"/>
                                 <w:szCs w:val="20"/>
                               </w:rPr>
-                              <w:t xml:space="preserve">) </w:t>
+                              <w:t xml:space="preserve"> dated 2015-10-06) </w:t>
                             </w:r>
                             <w:r>
                               <w:rPr>
@@ -413,15 +422,17 @@
                           <w:sz w:val="20"/>
                           <w:szCs w:val="20"/>
                         </w:rPr>
-                        <w:t>(version 1 dated 2015-10-06</w:t>
+                        <w:t>(version 1</w:t>
                       </w:r>
+                      <w:bookmarkStart w:id="1" w:name="_GoBack"/>
+                      <w:bookmarkEnd w:id="1"/>
                       <w:r>
                         <w:rPr>
                           <w:rFonts w:ascii="Lucida Sans" w:hAnsi="Lucida Sans"/>
                           <w:sz w:val="20"/>
                           <w:szCs w:val="20"/>
                         </w:rPr>
-                        <w:t xml:space="preserve">) </w:t>
+                        <w:t xml:space="preserve"> dated 2015-10-06) </w:t>
                       </w:r>
                       <w:r>
                         <w:rPr>
@@ -1205,17 +1216,7 @@
           <w:sz w:val="20"/>
           <w:szCs w:val="20"/>
         </w:rPr>
-        <w:t>The DPA (1998) requires data to be processed fairly and lawfully in accordance with the rights of participants and pr</w:t>
-      </w:r>
-      <w:r>
-        <w:rPr>
-          <w:rFonts w:ascii="Lucida Sans" w:hAnsi="Lucida Sans" w:cs="Lucida Bright"/>
-          <w:i/>
-          <w:iCs/>
-          <w:sz w:val="20"/>
-          <w:szCs w:val="20"/>
-        </w:rPr>
-        <w:t>otected by appropriate security.</w:t>
+        <w:t>The DPA (1998) requires data to be processed fairly and lawfully in accordance with the rights of participants and protected by appropriate security.</w:t>
       </w:r>
     </w:p>
     <w:p>

</xml_diff>